<commit_message>
The website is now beautiful
</commit_message>
<xml_diff>
--- a/pictures/Dokumentasjon.docx
+++ b/pictures/Dokumentasjon.docx
@@ -36,6 +36,89 @@
         </w:rPr>
         <w:t xml:space="preserve"> </w:t>
       </w:r>
+      <w:r>
+        <w:rPr>
+          <w:b/>
+          <w:lang w:val="nb-NO" w:eastAsia="nb-NO"/>
+        </w:rPr>
+        <w:br/>
+      </w:r>
+      <w:r>
+        <w:rPr>
+          <w:lang w:val="nb-NO" w:eastAsia="nb-NO"/>
+        </w:rPr>
+        <w:t xml:space="preserve">I nettsida har </w:t>
+      </w:r>
+      <w:proofErr w:type="spellStart"/>
+      <w:r>
+        <w:rPr>
+          <w:lang w:val="nb-NO" w:eastAsia="nb-NO"/>
+        </w:rPr>
+        <w:t>eg</w:t>
+      </w:r>
+      <w:proofErr w:type="spellEnd"/>
+      <w:r>
+        <w:rPr>
+          <w:lang w:val="nb-NO" w:eastAsia="nb-NO"/>
+        </w:rPr>
+        <w:t xml:space="preserve"> brukt ulike </w:t>
+      </w:r>
+      <w:proofErr w:type="spellStart"/>
+      <w:r>
+        <w:rPr>
+          <w:lang w:val="nb-NO" w:eastAsia="nb-NO"/>
+        </w:rPr>
+        <w:t>fontar</w:t>
+      </w:r>
+      <w:proofErr w:type="spellEnd"/>
+      <w:r>
+        <w:rPr>
+          <w:lang w:val="nb-NO" w:eastAsia="nb-NO"/>
+        </w:rPr>
+        <w:t xml:space="preserve"> </w:t>
+      </w:r>
+      <w:proofErr w:type="spellStart"/>
+      <w:r>
+        <w:rPr>
+          <w:lang w:val="nb-NO" w:eastAsia="nb-NO"/>
+        </w:rPr>
+        <w:t>frå</w:t>
+      </w:r>
+      <w:proofErr w:type="spellEnd"/>
+      <w:r>
+        <w:rPr>
+          <w:lang w:val="nb-NO" w:eastAsia="nb-NO"/>
+        </w:rPr>
+        <w:t xml:space="preserve"> Google, lagt inn </w:t>
+      </w:r>
+      <w:proofErr w:type="spellStart"/>
+      <w:r>
+        <w:rPr>
+          <w:lang w:val="nb-NO" w:eastAsia="nb-NO"/>
+        </w:rPr>
+        <w:t>mykje</w:t>
+      </w:r>
+      <w:proofErr w:type="spellEnd"/>
+      <w:r>
+        <w:rPr>
+          <w:lang w:val="nb-NO" w:eastAsia="nb-NO"/>
+        </w:rPr>
+        <w:t xml:space="preserve"> arbeid i å posisjonere element med </w:t>
+      </w:r>
+      <w:proofErr w:type="spellStart"/>
+      <w:r>
+        <w:rPr>
+          <w:lang w:val="nb-NO" w:eastAsia="nb-NO"/>
+        </w:rPr>
+        <w:t>divs</w:t>
+      </w:r>
+      <w:proofErr w:type="spellEnd"/>
+      <w:r>
+        <w:rPr>
+          <w:lang w:val="nb-NO" w:eastAsia="nb-NO"/>
+        </w:rPr>
+        <w:t xml:space="preserve">, fargeendring av bakgrunn og tekst osv. </w:t>
+      </w:r>
     </w:p>
     <w:p>
       <w:pPr>
@@ -104,6 +187,145 @@
         </w:rPr>
         <w:t>, sjekk på web hva det er).</w:t>
       </w:r>
+      <w:r>
+        <w:rPr>
+          <w:b/>
+          <w:lang w:val="nb-NO" w:eastAsia="nb-NO"/>
+        </w:rPr>
+        <w:br/>
+      </w:r>
+      <w:r>
+        <w:rPr>
+          <w:lang w:val="nb-NO" w:eastAsia="nb-NO"/>
+        </w:rPr>
+        <w:t xml:space="preserve">For å oppfylle dette kravet har </w:t>
+      </w:r>
+      <w:proofErr w:type="spellStart"/>
+      <w:r>
+        <w:rPr>
+          <w:lang w:val="nb-NO" w:eastAsia="nb-NO"/>
+        </w:rPr>
+        <w:t>eg</w:t>
+      </w:r>
+      <w:proofErr w:type="spellEnd"/>
+      <w:r>
+        <w:rPr>
+          <w:lang w:val="nb-NO" w:eastAsia="nb-NO"/>
+        </w:rPr>
+        <w:t xml:space="preserve"> brukt </w:t>
+      </w:r>
+      <w:proofErr w:type="spellStart"/>
+      <w:r>
+        <w:rPr>
+          <w:lang w:val="nb-NO" w:eastAsia="nb-NO"/>
+        </w:rPr>
+        <w:t>flexbox</w:t>
+      </w:r>
+      <w:proofErr w:type="spellEnd"/>
+      <w:r>
+        <w:rPr>
+          <w:lang w:val="nb-NO" w:eastAsia="nb-NO"/>
+        </w:rPr>
+        <w:t xml:space="preserve"> på delen av nettsida om «andre bær» </w:t>
+      </w:r>
+      <w:proofErr w:type="spellStart"/>
+      <w:r>
+        <w:rPr>
+          <w:lang w:val="nb-NO" w:eastAsia="nb-NO"/>
+        </w:rPr>
+        <w:t>desse</w:t>
+      </w:r>
+      <w:proofErr w:type="spellEnd"/>
+      <w:r>
+        <w:rPr>
+          <w:lang w:val="nb-NO" w:eastAsia="nb-NO"/>
+        </w:rPr>
+        <w:t xml:space="preserve"> </w:t>
+      </w:r>
+      <w:proofErr w:type="spellStart"/>
+      <w:r>
+        <w:rPr>
+          <w:lang w:val="nb-NO" w:eastAsia="nb-NO"/>
+        </w:rPr>
+        <w:t>knappane</w:t>
+      </w:r>
+      <w:proofErr w:type="spellEnd"/>
+      <w:r>
+        <w:rPr>
+          <w:lang w:val="nb-NO" w:eastAsia="nb-NO"/>
+        </w:rPr>
+        <w:t xml:space="preserve">/bæra vil plassere seg </w:t>
+      </w:r>
+      <w:proofErr w:type="spellStart"/>
+      <w:r>
+        <w:rPr>
+          <w:lang w:val="nb-NO" w:eastAsia="nb-NO"/>
+        </w:rPr>
+        <w:t>utfrå</w:t>
+      </w:r>
+      <w:proofErr w:type="spellEnd"/>
+      <w:r>
+        <w:rPr>
+          <w:lang w:val="nb-NO" w:eastAsia="nb-NO"/>
+        </w:rPr>
+        <w:t xml:space="preserve"> skjermstørrelse. </w:t>
+      </w:r>
+      <w:proofErr w:type="spellStart"/>
+      <w:r>
+        <w:rPr>
+          <w:lang w:val="nb-NO" w:eastAsia="nb-NO"/>
+        </w:rPr>
+        <w:t>Noko</w:t>
+      </w:r>
+      <w:proofErr w:type="spellEnd"/>
+      <w:r>
+        <w:rPr>
+          <w:lang w:val="nb-NO" w:eastAsia="nb-NO"/>
+        </w:rPr>
+        <w:t xml:space="preserve"> </w:t>
+      </w:r>
+      <w:proofErr w:type="spellStart"/>
+      <w:r>
+        <w:rPr>
+          <w:lang w:val="nb-NO" w:eastAsia="nb-NO"/>
+        </w:rPr>
+        <w:t>flexbox</w:t>
+      </w:r>
+      <w:proofErr w:type="spellEnd"/>
+      <w:r>
+        <w:rPr>
+          <w:lang w:val="nb-NO" w:eastAsia="nb-NO"/>
+        </w:rPr>
+        <w:t xml:space="preserve"> er også lagt inn i </w:t>
+      </w:r>
+      <w:proofErr w:type="spellStart"/>
+      <w:r>
+        <w:rPr>
+          <w:lang w:val="nb-NO" w:eastAsia="nb-NO"/>
+        </w:rPr>
+        <w:t>navbar</w:t>
+      </w:r>
+      <w:proofErr w:type="spellEnd"/>
+      <w:r>
+        <w:rPr>
+          <w:lang w:val="nb-NO" w:eastAsia="nb-NO"/>
+        </w:rPr>
+        <w:t xml:space="preserve"> og under delen for </w:t>
+      </w:r>
+      <w:proofErr w:type="spellStart"/>
+      <w:r>
+        <w:rPr>
+          <w:lang w:val="nb-NO" w:eastAsia="nb-NO"/>
+        </w:rPr>
+        <w:t>ingrediensar</w:t>
+      </w:r>
+      <w:proofErr w:type="spellEnd"/>
+      <w:r>
+        <w:rPr>
+          <w:lang w:val="nb-NO" w:eastAsia="nb-NO"/>
+        </w:rPr>
+        <w:t xml:space="preserve"> og framgangsmåte på oppskrifter. </w:t>
+      </w:r>
     </w:p>
     <w:p>
       <w:pPr>
@@ -140,6 +362,105 @@
         </w:rPr>
         <w:t> for gjøre noen ett eller flere elementer på siden interaktiv (hva dette skal være og hvor avansert du vil gjøre det er helt opp til deg).</w:t>
       </w:r>
+      <w:r>
+        <w:rPr>
+          <w:b/>
+          <w:lang w:val="nb-NO" w:eastAsia="nb-NO"/>
+        </w:rPr>
+        <w:br/>
+      </w:r>
+      <w:r>
+        <w:rPr>
+          <w:lang w:val="nb-NO" w:eastAsia="nb-NO"/>
+        </w:rPr>
+        <w:t xml:space="preserve">For å oppfylle denne delen har </w:t>
+      </w:r>
+      <w:proofErr w:type="spellStart"/>
+      <w:r>
+        <w:rPr>
+          <w:lang w:val="nb-NO" w:eastAsia="nb-NO"/>
+        </w:rPr>
+        <w:t>eg</w:t>
+      </w:r>
+      <w:proofErr w:type="spellEnd"/>
+      <w:r>
+        <w:rPr>
+          <w:lang w:val="nb-NO" w:eastAsia="nb-NO"/>
+        </w:rPr>
+        <w:t xml:space="preserve"> lagt inn </w:t>
+      </w:r>
+      <w:proofErr w:type="spellStart"/>
+      <w:r>
+        <w:rPr>
+          <w:lang w:val="nb-NO" w:eastAsia="nb-NO"/>
+        </w:rPr>
+        <w:t>knappar</w:t>
+      </w:r>
+      <w:proofErr w:type="spellEnd"/>
+      <w:r>
+        <w:rPr>
+          <w:lang w:val="nb-NO" w:eastAsia="nb-NO"/>
+        </w:rPr>
+        <w:t xml:space="preserve"> for å endre «fane» med </w:t>
+      </w:r>
+      <w:proofErr w:type="spellStart"/>
+      <w:r>
+        <w:rPr>
+          <w:lang w:val="nb-NO" w:eastAsia="nb-NO"/>
+        </w:rPr>
+        <w:t>dei</w:t>
+      </w:r>
+      <w:proofErr w:type="spellEnd"/>
+      <w:r>
+        <w:rPr>
+          <w:lang w:val="nb-NO" w:eastAsia="nb-NO"/>
+        </w:rPr>
+        <w:t xml:space="preserve"> ulike oppskriftene. </w:t>
+      </w:r>
+      <w:proofErr w:type="spellStart"/>
+      <w:r>
+        <w:rPr>
+          <w:lang w:val="nb-NO" w:eastAsia="nb-NO"/>
+        </w:rPr>
+        <w:t>Eg</w:t>
+      </w:r>
+      <w:proofErr w:type="spellEnd"/>
+      <w:r>
+        <w:rPr>
+          <w:lang w:val="nb-NO" w:eastAsia="nb-NO"/>
+        </w:rPr>
+        <w:t xml:space="preserve"> har også lagt til </w:t>
+      </w:r>
+      <w:proofErr w:type="spellStart"/>
+      <w:r>
+        <w:rPr>
+          <w:lang w:val="nb-NO" w:eastAsia="nb-NO"/>
+        </w:rPr>
+        <w:t>ein</w:t>
+      </w:r>
+      <w:proofErr w:type="spellEnd"/>
+      <w:r>
+        <w:rPr>
+          <w:lang w:val="nb-NO" w:eastAsia="nb-NO"/>
+        </w:rPr>
+        <w:t xml:space="preserve"> </w:t>
+      </w:r>
+      <w:proofErr w:type="spellStart"/>
+      <w:r>
+        <w:rPr>
+          <w:lang w:val="nb-NO" w:eastAsia="nb-NO"/>
+        </w:rPr>
+        <w:t>bildeslide</w:t>
+      </w:r>
+      <w:proofErr w:type="spellEnd"/>
+      <w:r>
+        <w:rPr>
+          <w:lang w:val="nb-NO" w:eastAsia="nb-NO"/>
+        </w:rPr>
+        <w:t xml:space="preserve"> der det er brukt JavaScript i delen for «plukking».</w:t>
+      </w:r>
+      <w:bookmarkStart w:id="0" w:name="_GoBack"/>
+      <w:bookmarkEnd w:id="0"/>
     </w:p>
     <w:p>
       <w:pPr>
@@ -231,8 +552,6 @@
         </w:rPr>
         <w:t xml:space="preserve"> for blåbær.</w:t>
       </w:r>
-      <w:bookmarkStart w:id="0" w:name="_GoBack"/>
-      <w:bookmarkEnd w:id="0"/>
     </w:p>
     <w:p>
       <w:pPr>

</xml_diff>